<commit_message>
Mise a jour 0.2 : définition braquage
</commit_message>
<xml_diff>
--- a/CDC.docx
+++ b/CDC.docx
@@ -5,6 +5,7 @@
     <w:p>
       <w:pPr>
         <w:pStyle w:val="Titre1"/>
+        <w:jc w:val="both"/>
       </w:pPr>
       <w:proofErr w:type="spellStart"/>
       <w:r>
@@ -18,16 +19,24 @@
       </w:r>
       <w:proofErr w:type="spellEnd"/>
     </w:p>
-    <w:p/>
+    <w:p>
+      <w:pPr>
+        <w:jc w:val="both"/>
+      </w:pPr>
+    </w:p>
     <w:p>
       <w:pPr>
         <w:pStyle w:val="Titre2"/>
+        <w:jc w:val="both"/>
       </w:pPr>
       <w:r>
         <w:t>Cahier des charges</w:t>
       </w:r>
     </w:p>
     <w:p>
+      <w:pPr>
+        <w:jc w:val="both"/>
+      </w:pPr>
       <w:r>
         <w:t>Joueur</w:t>
       </w:r>
@@ -45,6 +54,7 @@
           <w:ilvl w:val="0"/>
           <w:numId w:val="1"/>
         </w:numPr>
+        <w:jc w:val="both"/>
       </w:pPr>
       <w:r>
         <w:t>Un joueur possède 100 PV et meurt s’il arrive à 0</w:t>
@@ -57,6 +67,7 @@
           <w:ilvl w:val="0"/>
           <w:numId w:val="1"/>
         </w:numPr>
+        <w:jc w:val="both"/>
       </w:pPr>
       <w:r>
         <w:t>Peu porter 20 drogues</w:t>
@@ -69,12 +80,16 @@
           <w:ilvl w:val="0"/>
           <w:numId w:val="1"/>
         </w:numPr>
+        <w:jc w:val="both"/>
       </w:pPr>
       <w:r>
         <w:t>Possède un solde d’argent sur lui</w:t>
       </w:r>
     </w:p>
     <w:p>
+      <w:pPr>
+        <w:jc w:val="both"/>
+      </w:pPr>
       <w:r>
         <w:rPr>
           <w:highlight w:val="yellow"/>
@@ -92,6 +107,7 @@
           <w:ilvl w:val="0"/>
           <w:numId w:val="1"/>
         </w:numPr>
+        <w:jc w:val="both"/>
       </w:pPr>
       <w:r>
         <w:t>Diffèrent compte</w:t>
@@ -104,6 +120,7 @@
           <w:ilvl w:val="0"/>
           <w:numId w:val="1"/>
         </w:numPr>
+        <w:jc w:val="both"/>
       </w:pPr>
       <w:r>
         <w:t>Se trouve sur une place aléatoire</w:t>
@@ -119,6 +136,7 @@
           <w:ilvl w:val="0"/>
           <w:numId w:val="1"/>
         </w:numPr>
+        <w:jc w:val="both"/>
       </w:pPr>
       <w:r>
         <w:t xml:space="preserve">Propose ouverture nouveau compte tous les </w:t>
@@ -137,6 +155,9 @@
       </w:r>
     </w:p>
     <w:p>
+      <w:pPr>
+        <w:jc w:val="both"/>
+      </w:pPr>
       <w:r>
         <w:t>Compte :</w:t>
       </w:r>
@@ -148,6 +169,7 @@
           <w:ilvl w:val="0"/>
           <w:numId w:val="1"/>
         </w:numPr>
+        <w:jc w:val="both"/>
       </w:pPr>
       <w:r>
         <w:t>Taux d’intérêt</w:t>
@@ -160,6 +182,7 @@
           <w:ilvl w:val="0"/>
           <w:numId w:val="1"/>
         </w:numPr>
+        <w:jc w:val="both"/>
       </w:pPr>
       <w:r>
         <w:t>Nombre argent max</w:t>
@@ -178,12 +201,16 @@
           <w:ilvl w:val="0"/>
           <w:numId w:val="1"/>
         </w:numPr>
+        <w:jc w:val="both"/>
       </w:pPr>
       <w:r>
         <w:t>Compte bloqué pendant n tour (intérêt + élevé)</w:t>
       </w:r>
     </w:p>
     <w:p>
+      <w:pPr>
+        <w:jc w:val="both"/>
+      </w:pPr>
       <w:r>
         <w:t>Chienne :</w:t>
       </w:r>
@@ -195,6 +222,7 @@
           <w:ilvl w:val="0"/>
           <w:numId w:val="1"/>
         </w:numPr>
+        <w:jc w:val="both"/>
       </w:pPr>
       <w:r>
         <w:t>Une chienne à 100 PV et meurt lorsqu’elle est à 0</w:t>
@@ -207,6 +235,7 @@
           <w:ilvl w:val="0"/>
           <w:numId w:val="1"/>
         </w:numPr>
+        <w:jc w:val="both"/>
       </w:pPr>
       <w:r>
         <w:t>Peu porter 10 drogues</w:t>
@@ -219,6 +248,7 @@
           <w:ilvl w:val="0"/>
           <w:numId w:val="1"/>
         </w:numPr>
+        <w:jc w:val="both"/>
       </w:pPr>
       <w:r>
         <w:t>Doit être payé</w:t>
@@ -240,6 +270,7 @@
           <w:ilvl w:val="0"/>
           <w:numId w:val="1"/>
         </w:numPr>
+        <w:jc w:val="both"/>
       </w:pPr>
       <w:r>
         <w:t>Prix</w:t>
@@ -255,6 +286,7 @@
           <w:ilvl w:val="0"/>
           <w:numId w:val="1"/>
         </w:numPr>
+        <w:jc w:val="both"/>
       </w:pPr>
       <w:r>
         <w:t>Comportement :</w:t>
@@ -267,6 +299,7 @@
           <w:ilvl w:val="1"/>
           <w:numId w:val="1"/>
         </w:numPr>
+        <w:jc w:val="both"/>
       </w:pPr>
       <w:r>
         <w:t>Consommatrice</w:t>
@@ -279,6 +312,7 @@
           <w:ilvl w:val="1"/>
           <w:numId w:val="1"/>
         </w:numPr>
+        <w:jc w:val="both"/>
       </w:pPr>
       <w:r>
         <w:t>Feignante (porte que 5 drogues)</w:t>
@@ -291,6 +325,7 @@
           <w:ilvl w:val="1"/>
           <w:numId w:val="1"/>
         </w:numPr>
+        <w:jc w:val="both"/>
       </w:pPr>
       <w:r>
         <w:t>Motivé (porte que 15 drogues)</w:t>
@@ -306,6 +341,7 @@
           <w:ilvl w:val="1"/>
           <w:numId w:val="1"/>
         </w:numPr>
+        <w:jc w:val="both"/>
       </w:pPr>
       <w:r>
         <w:t>Taupe</w:t>
@@ -318,12 +354,16 @@
           <w:ilvl w:val="1"/>
           <w:numId w:val="1"/>
         </w:numPr>
+        <w:jc w:val="both"/>
       </w:pPr>
       <w:r>
         <w:t>Danseuse (rapporte plus d’argent si laissé au bar)</w:t>
       </w:r>
     </w:p>
     <w:p>
+      <w:pPr>
+        <w:jc w:val="both"/>
+      </w:pPr>
       <w:r>
         <w:t>Place :</w:t>
       </w:r>
@@ -335,6 +375,7 @@
           <w:ilvl w:val="0"/>
           <w:numId w:val="1"/>
         </w:numPr>
+        <w:jc w:val="both"/>
       </w:pPr>
       <w:r>
         <w:t>Chaque place à des probabilités pour chaque drogue</w:t>
@@ -347,6 +388,7 @@
           <w:ilvl w:val="0"/>
           <w:numId w:val="1"/>
         </w:numPr>
+        <w:jc w:val="both"/>
       </w:pPr>
       <w:r>
         <w:t>Chaque place doit proposer au moins 4 drogues à chaque passage</w:t>
@@ -359,6 +401,7 @@
           <w:ilvl w:val="0"/>
           <w:numId w:val="1"/>
         </w:numPr>
+        <w:jc w:val="both"/>
       </w:pPr>
       <w:r>
         <w:t>Peut-être</w:t>
@@ -373,11 +416,30 @@
         <w:t xml:space="preserve"> pour vendre drogue 5% plus chère</w:t>
       </w:r>
     </w:p>
-    <w:p/>
-    <w:p/>
-    <w:p/>
-    <w:p/>
-    <w:p>
+    <w:p>
+      <w:pPr>
+        <w:jc w:val="both"/>
+      </w:pPr>
+    </w:p>
+    <w:p>
+      <w:pPr>
+        <w:jc w:val="both"/>
+      </w:pPr>
+    </w:p>
+    <w:p>
+      <w:pPr>
+        <w:jc w:val="both"/>
+      </w:pPr>
+    </w:p>
+    <w:p>
+      <w:pPr>
+        <w:jc w:val="both"/>
+      </w:pPr>
+    </w:p>
+    <w:p>
+      <w:pPr>
+        <w:jc w:val="both"/>
+      </w:pPr>
       <w:r>
         <w:lastRenderedPageBreak/>
         <w:t>Arme</w:t>
@@ -393,6 +455,7 @@
           <w:ilvl w:val="0"/>
           <w:numId w:val="1"/>
         </w:numPr>
+        <w:jc w:val="both"/>
       </w:pPr>
       <w:r>
         <w:t>Acheter/vendre des armes</w:t>
@@ -405,6 +468,7 @@
           <w:ilvl w:val="0"/>
           <w:numId w:val="1"/>
         </w:numPr>
+        <w:jc w:val="both"/>
       </w:pPr>
       <w:r>
         <w:t xml:space="preserve">Valeur de </w:t>
@@ -423,6 +487,7 @@
           <w:ilvl w:val="1"/>
           <w:numId w:val="1"/>
         </w:numPr>
+        <w:jc w:val="both"/>
       </w:pPr>
       <w:r>
         <w:t>Colt 45</w:t>
@@ -438,6 +503,7 @@
           <w:ilvl w:val="1"/>
           <w:numId w:val="1"/>
         </w:numPr>
+        <w:jc w:val="both"/>
       </w:pPr>
       <w:r>
         <w:t>P38</w:t>
@@ -453,6 +519,7 @@
           <w:ilvl w:val="1"/>
           <w:numId w:val="1"/>
         </w:numPr>
+        <w:jc w:val="both"/>
       </w:pPr>
       <w:proofErr w:type="spellStart"/>
       <w:r>
@@ -470,6 +537,7 @@
           <w:ilvl w:val="1"/>
           <w:numId w:val="1"/>
         </w:numPr>
+        <w:jc w:val="both"/>
       </w:pPr>
       <w:r>
         <w:t xml:space="preserve">Smith et </w:t>
@@ -490,12 +558,16 @@
           <w:ilvl w:val="1"/>
           <w:numId w:val="1"/>
         </w:numPr>
+        <w:jc w:val="both"/>
       </w:pPr>
       <w:r>
         <w:t>Magnum : 80 à 100</w:t>
       </w:r>
     </w:p>
     <w:p>
+      <w:pPr>
+        <w:jc w:val="both"/>
+      </w:pPr>
       <w:r>
         <w:t>Drogue :</w:t>
       </w:r>
@@ -507,6 +579,7 @@
           <w:ilvl w:val="0"/>
           <w:numId w:val="1"/>
         </w:numPr>
+        <w:jc w:val="both"/>
       </w:pPr>
       <w:r>
         <w:t>Prix moyen</w:t>
@@ -519,6 +592,7 @@
           <w:ilvl w:val="0"/>
           <w:numId w:val="1"/>
         </w:numPr>
+        <w:jc w:val="both"/>
       </w:pPr>
       <w:r>
         <w:t>Ecart type</w:t>
@@ -531,12 +605,16 @@
           <w:ilvl w:val="0"/>
           <w:numId w:val="1"/>
         </w:numPr>
+        <w:jc w:val="both"/>
       </w:pPr>
       <w:r>
         <w:t>Loi suivi</w:t>
       </w:r>
     </w:p>
     <w:p>
+      <w:pPr>
+        <w:jc w:val="both"/>
+      </w:pPr>
       <w:r>
         <w:t>Groupe de Flic </w:t>
       </w:r>
@@ -548,6 +626,7 @@
           <w:ilvl w:val="0"/>
           <w:numId w:val="1"/>
         </w:numPr>
+        <w:jc w:val="both"/>
       </w:pPr>
       <w:r>
         <w:t>Un nombre de Flic</w:t>
@@ -560,12 +639,16 @@
           <w:ilvl w:val="0"/>
           <w:numId w:val="1"/>
         </w:numPr>
+        <w:jc w:val="both"/>
       </w:pPr>
       <w:r>
         <w:t>Possède une chance de fuite (proportionnel au nombre de Flic)</w:t>
       </w:r>
     </w:p>
     <w:p>
+      <w:pPr>
+        <w:jc w:val="both"/>
+      </w:pPr>
       <w:r>
         <w:t>Flic :</w:t>
       </w:r>
@@ -577,6 +660,7 @@
           <w:ilvl w:val="0"/>
           <w:numId w:val="1"/>
         </w:numPr>
+        <w:jc w:val="both"/>
       </w:pPr>
       <w:r>
         <w:t xml:space="preserve">Possède </w:t>
@@ -595,6 +679,7 @@
           <w:ilvl w:val="0"/>
           <w:numId w:val="1"/>
         </w:numPr>
+        <w:jc w:val="both"/>
       </w:pPr>
       <w:r>
         <w:t>Possède une probabilité de touche par tire</w:t>
@@ -607,6 +692,7 @@
           <w:ilvl w:val="0"/>
           <w:numId w:val="1"/>
         </w:numPr>
+        <w:jc w:val="both"/>
       </w:pPr>
       <w:r>
         <w:t>Possède un potentiel de dégâts</w:t>
@@ -619,6 +705,7 @@
           <w:ilvl w:val="0"/>
           <w:numId w:val="1"/>
         </w:numPr>
+        <w:jc w:val="both"/>
       </w:pPr>
       <w:r>
         <w:t>Comportement :</w:t>
@@ -631,6 +718,7 @@
           <w:ilvl w:val="1"/>
           <w:numId w:val="1"/>
         </w:numPr>
+        <w:jc w:val="both"/>
       </w:pPr>
       <w:r>
         <w:t xml:space="preserve">Corruptible/non </w:t>
@@ -646,6 +734,7 @@
           <w:ilvl w:val="1"/>
           <w:numId w:val="1"/>
         </w:numPr>
+        <w:jc w:val="both"/>
       </w:pPr>
       <w:r>
         <w:t>Warrior</w:t>
@@ -667,6 +756,9 @@
       </w:r>
     </w:p>
     <w:p>
+      <w:pPr>
+        <w:jc w:val="both"/>
+      </w:pPr>
       <w:r>
         <w:t xml:space="preserve"> </w:t>
       </w:r>
@@ -687,6 +779,7 @@
           <w:ilvl w:val="0"/>
           <w:numId w:val="1"/>
         </w:numPr>
+        <w:jc w:val="both"/>
       </w:pPr>
       <w:r>
         <w:t>Peut prêter de l’argent</w:t>
@@ -699,6 +792,7 @@
           <w:ilvl w:val="0"/>
           <w:numId w:val="1"/>
         </w:numPr>
+        <w:jc w:val="both"/>
       </w:pPr>
       <w:r>
         <w:t xml:space="preserve">Doit pouvoir être </w:t>
@@ -714,6 +808,7 @@
           <w:ilvl w:val="0"/>
           <w:numId w:val="1"/>
         </w:numPr>
+        <w:jc w:val="both"/>
       </w:pPr>
       <w:r>
         <w:t xml:space="preserve">Taux intérêt </w:t>
@@ -736,12 +831,14 @@
     <w:p>
       <w:pPr>
         <w:pStyle w:val="Paragraphedeliste"/>
+        <w:jc w:val="both"/>
       </w:pPr>
     </w:p>
     <w:p>
       <w:pPr>
         <w:pStyle w:val="Paragraphedeliste"/>
         <w:ind w:left="0"/>
+        <w:jc w:val="both"/>
       </w:pPr>
       <w:r>
         <w:rPr>
@@ -760,6 +857,7 @@
           <w:ilvl w:val="0"/>
           <w:numId w:val="1"/>
         </w:numPr>
+        <w:jc w:val="both"/>
       </w:pPr>
       <w:r>
         <w:t>Vente d’arme</w:t>
@@ -772,6 +870,7 @@
           <w:ilvl w:val="0"/>
           <w:numId w:val="1"/>
         </w:numPr>
+        <w:jc w:val="both"/>
       </w:pPr>
       <w:r>
         <w:t xml:space="preserve">Laisser une chienne pour prostitution pendant n tour (proposé par </w:t>
@@ -790,12 +889,16 @@
           <w:ilvl w:val="0"/>
           <w:numId w:val="1"/>
         </w:numPr>
+        <w:jc w:val="both"/>
       </w:pPr>
       <w:r>
         <w:t>Plus de chance d’avoir l’événement « recrutement de chienne »</w:t>
       </w:r>
     </w:p>
     <w:p>
+      <w:pPr>
+        <w:jc w:val="both"/>
+      </w:pPr>
       <w:r>
         <w:t>Evénement aléatoire</w:t>
       </w:r>
@@ -810,6 +913,7 @@
           <w:ilvl w:val="0"/>
           <w:numId w:val="1"/>
         </w:numPr>
+        <w:jc w:val="both"/>
       </w:pPr>
       <w:r>
         <w:t>Recruter une chienne</w:t>
@@ -822,6 +926,7 @@
           <w:ilvl w:val="0"/>
           <w:numId w:val="1"/>
         </w:numPr>
+        <w:jc w:val="both"/>
       </w:pPr>
       <w:r>
         <w:t>Achat d</w:t>
@@ -843,6 +948,7 @@
           <w:ilvl w:val="0"/>
           <w:numId w:val="1"/>
         </w:numPr>
+        <w:jc w:val="both"/>
       </w:pPr>
       <w:r>
         <w:t>Un ami vous donne de la drogue</w:t>
@@ -855,6 +961,7 @@
           <w:ilvl w:val="0"/>
           <w:numId w:val="1"/>
         </w:numPr>
+        <w:jc w:val="both"/>
       </w:pPr>
       <w:r>
         <w:t>Vous donnez de la drogue à un ami</w:t>
@@ -867,6 +974,7 @@
           <w:ilvl w:val="0"/>
           <w:numId w:val="1"/>
         </w:numPr>
+        <w:jc w:val="both"/>
       </w:pPr>
       <w:r>
         <w:t xml:space="preserve">Les flics ont fait une saisie de x </w:t>
@@ -887,6 +995,7 @@
           <w:ilvl w:val="0"/>
           <w:numId w:val="1"/>
         </w:numPr>
+        <w:jc w:val="both"/>
       </w:pPr>
       <w:r>
         <w:t xml:space="preserve">Le marcher est surchargé de x </w:t>
@@ -907,6 +1016,7 @@
           <w:ilvl w:val="0"/>
           <w:numId w:val="1"/>
         </w:numPr>
+        <w:jc w:val="both"/>
       </w:pPr>
       <w:r>
         <w:lastRenderedPageBreak/>
@@ -914,6 +1024,9 @@
       </w:r>
     </w:p>
     <w:p>
+      <w:pPr>
+        <w:jc w:val="both"/>
+      </w:pPr>
       <w:r>
         <w:t>Général :</w:t>
       </w:r>
@@ -925,6 +1038,7 @@
           <w:ilvl w:val="0"/>
           <w:numId w:val="1"/>
         </w:numPr>
+        <w:jc w:val="both"/>
       </w:pPr>
       <w:r>
         <w:t xml:space="preserve">En cas </w:t>
@@ -940,6 +1054,7 @@
           <w:ilvl w:val="1"/>
           <w:numId w:val="1"/>
         </w:numPr>
+        <w:jc w:val="both"/>
       </w:pPr>
       <w:r>
         <w:t>Soudoyer</w:t>
@@ -970,6 +1085,7 @@
           <w:ilvl w:val="1"/>
           <w:numId w:val="1"/>
         </w:numPr>
+        <w:jc w:val="both"/>
       </w:pPr>
       <w:r>
         <w:t>Fuir</w:t>
@@ -1000,6 +1116,7 @@
           <w:ilvl w:val="1"/>
           <w:numId w:val="1"/>
         </w:numPr>
+        <w:jc w:val="both"/>
       </w:pPr>
       <w:r>
         <w:t>Combattre</w:t>
@@ -1013,11 +1130,9 @@
       <w:r>
         <w:t xml:space="preserve"> Chance que le joueur soit touché : 1</w:t>
       </w:r>
-      <w:proofErr w:type="gramStart"/>
-      <w:r>
-        <w:t>/(</w:t>
-      </w:r>
-      <w:proofErr w:type="gramEnd"/>
+      <w:r>
+        <w:t>/ (</w:t>
+      </w:r>
       <w:r>
         <w:t>1.25*nb de chienne)</w:t>
       </w:r>
@@ -1029,6 +1144,7 @@
           <w:ilvl w:val="1"/>
           <w:numId w:val="1"/>
         </w:numPr>
+        <w:jc w:val="both"/>
       </w:pPr>
       <w:r>
         <w:t>Les phases</w:t>
@@ -1050,6 +1166,7 @@
           <w:ilvl w:val="0"/>
           <w:numId w:val="1"/>
         </w:numPr>
+        <w:jc w:val="both"/>
       </w:pPr>
       <w:r>
         <w:t>Les braquages</w:t>
@@ -1057,14 +1174,18 @@
       <w:r>
         <w:t> :</w:t>
       </w:r>
-    </w:p>
-    <w:p>
-      <w:pPr>
-        <w:pStyle w:val="Paragraphedeliste"/>
-        <w:numPr>
-          <w:ilvl w:val="0"/>
-          <w:numId w:val="1"/>
-        </w:numPr>
+      <w:r>
+        <w:t xml:space="preserve"> Une fois lancé, un combat se lance, sans possibilité de fuite.</w:t>
+      </w:r>
+    </w:p>
+    <w:p>
+      <w:pPr>
+        <w:pStyle w:val="Paragraphedeliste"/>
+        <w:numPr>
+          <w:ilvl w:val="0"/>
+          <w:numId w:val="1"/>
+        </w:numPr>
+        <w:jc w:val="both"/>
       </w:pPr>
       <w:r>
         <w:t>Organiser chienne en équipe : +10% de capacité portage, mais ne porte qu’un seul type de drogue</w:t>
@@ -1077,23 +1198,22 @@
           <w:ilvl w:val="0"/>
           <w:numId w:val="1"/>
         </w:numPr>
+        <w:jc w:val="both"/>
       </w:pPr>
       <w:r>
         <w:t xml:space="preserve">Arrêt : Vous perdez la moitié de vos </w:t>
       </w:r>
-      <w:proofErr w:type="gramStart"/>
-      <w:r>
-        <w:t xml:space="preserve">chiennes </w:t>
-      </w:r>
-      <w:r>
-        <w:t>,</w:t>
-      </w:r>
-      <w:proofErr w:type="gramEnd"/>
+      <w:r>
+        <w:t>chiennes,</w:t>
+      </w:r>
       <w:r>
         <w:t xml:space="preserve"> tout votre argent et vos drogues</w:t>
       </w:r>
     </w:p>
     <w:p>
+      <w:pPr>
+        <w:jc w:val="both"/>
+      </w:pPr>
       <w:r>
         <w:rPr>
           <w:highlight w:val="yellow"/>
@@ -1111,6 +1231,7 @@
           <w:ilvl w:val="0"/>
           <w:numId w:val="1"/>
         </w:numPr>
+        <w:jc w:val="both"/>
       </w:pPr>
       <w:r>
         <w:t>Permet de fabriquer ses propres drogues</w:t>
@@ -1123,12 +1244,16 @@
           <w:ilvl w:val="0"/>
           <w:numId w:val="1"/>
         </w:numPr>
+        <w:jc w:val="both"/>
       </w:pPr>
       <w:r>
         <w:t xml:space="preserve">Nécessite des chimistes </w:t>
       </w:r>
     </w:p>
     <w:p>
+      <w:pPr>
+        <w:jc w:val="both"/>
+      </w:pPr>
       <w:r>
         <w:rPr>
           <w:highlight w:val="yellow"/>
@@ -1146,6 +1271,7 @@
           <w:ilvl w:val="0"/>
           <w:numId w:val="1"/>
         </w:numPr>
+        <w:jc w:val="both"/>
       </w:pPr>
       <w:r>
         <w:t>Peut-être braquée</w:t>
@@ -1158,6 +1284,7 @@
           <w:ilvl w:val="0"/>
           <w:numId w:val="1"/>
         </w:numPr>
+        <w:jc w:val="both"/>
       </w:pPr>
       <w:r>
         <w:t>Peut y achet er des médicaments</w:t>
@@ -1170,6 +1297,7 @@
           <w:ilvl w:val="0"/>
           <w:numId w:val="1"/>
         </w:numPr>
+        <w:jc w:val="both"/>
       </w:pPr>
       <w:r>
         <w:t xml:space="preserve">Le butin des braquages ou les achats servent à créer des drogues dans le laboratoire. </w:t>
@@ -1182,6 +1310,7 @@
           <w:ilvl w:val="0"/>
           <w:numId w:val="1"/>
         </w:numPr>
+        <w:jc w:val="both"/>
       </w:pPr>
       <w:r>
         <w:t xml:space="preserve">Peut y aller quand on est </w:t>
@@ -1194,9 +1323,8 @@
           <w:ilvl w:val="0"/>
           <w:numId w:val="1"/>
         </w:numPr>
-      </w:pPr>
-      <w:bookmarkStart w:id="0" w:name="_GoBack"/>
-      <w:bookmarkEnd w:id="0"/>
+        <w:jc w:val="both"/>
+      </w:pPr>
       <w:r>
         <w:t>blessé</w:t>
       </w:r>
@@ -1205,6 +1333,9 @@
       </w:r>
     </w:p>
     <w:p>
+      <w:pPr>
+        <w:jc w:val="both"/>
+      </w:pPr>
       <w:r>
         <w:rPr>
           <w:highlight w:val="yellow"/>
@@ -1222,6 +1353,7 @@
           <w:ilvl w:val="0"/>
           <w:numId w:val="1"/>
         </w:numPr>
+        <w:jc w:val="both"/>
       </w:pPr>
       <w:r>
         <w:t>Lieu pour recruter des chimistes</w:t>
@@ -1234,12 +1366,16 @@
           <w:ilvl w:val="0"/>
           <w:numId w:val="1"/>
         </w:numPr>
+        <w:jc w:val="both"/>
       </w:pPr>
       <w:r>
         <w:t>Un chimiste disponible tous les n tours</w:t>
       </w:r>
     </w:p>
     <w:p>
+      <w:pPr>
+        <w:jc w:val="both"/>
+      </w:pPr>
       <w:r>
         <w:rPr>
           <w:highlight w:val="yellow"/>
@@ -1257,6 +1393,7 @@
           <w:ilvl w:val="0"/>
           <w:numId w:val="1"/>
         </w:numPr>
+        <w:jc w:val="both"/>
       </w:pPr>
       <w:r>
         <w:t>Pas d’achat/vente de drogue</w:t>
@@ -1269,6 +1406,7 @@
           <w:ilvl w:val="0"/>
           <w:numId w:val="1"/>
         </w:numPr>
+        <w:jc w:val="both"/>
       </w:pPr>
       <w:r>
         <w:t>Peut-être braqué (récupéré drogue et argent perdu depuis le début de la partie + bonus)</w:t>
@@ -1281,6 +1419,7 @@
           <w:ilvl w:val="0"/>
           <w:numId w:val="1"/>
         </w:numPr>
+        <w:jc w:val="both"/>
       </w:pPr>
       <w:r>
         <w:t>Acheter une taupe pour être au courant des effectifs et des équipes activent.</w:t>
@@ -1292,9 +1431,13 @@
     <w:p>
       <w:pPr>
         <w:ind w:left="360"/>
-      </w:pPr>
-    </w:p>
-    <w:p>
+        <w:jc w:val="both"/>
+      </w:pPr>
+    </w:p>
+    <w:p>
+      <w:pPr>
+        <w:jc w:val="both"/>
+      </w:pPr>
       <w:r>
         <w:br w:type="page"/>
       </w:r>
@@ -1302,30 +1445,47 @@
     <w:p>
       <w:pPr>
         <w:pStyle w:val="Titre2"/>
+        <w:jc w:val="both"/>
       </w:pPr>
       <w:r>
         <w:lastRenderedPageBreak/>
         <w:t>Déroulement :</w:t>
       </w:r>
     </w:p>
-    <w:p/>
+    <w:p>
+      <w:pPr>
+        <w:jc w:val="both"/>
+      </w:pPr>
+    </w:p>
     <w:p>
       <w:pPr>
         <w:pStyle w:val="Titre3"/>
+        <w:jc w:val="both"/>
       </w:pPr>
       <w:r>
         <w:t>Début :</w:t>
       </w:r>
     </w:p>
     <w:p>
+      <w:pPr>
+        <w:jc w:val="both"/>
+      </w:pPr>
       <w:r>
         <w:t xml:space="preserve">Le joueur début sur une place aléatoire, avec x € sur lui et une dette de 1.5*x€ de dette chez le prêteur à gage. Il débute avec </w:t>
       </w:r>
       <w:r>
-        <w:t>5 chiennes normale (pas de comportement particulier), pour un total de 70 places disponible. Le salaire de ses chiennes est fixe (x€).</w:t>
-      </w:r>
-    </w:p>
-    <w:p>
+        <w:t>5 chiennes normale (pas de</w:t>
+      </w:r>
+      <w:bookmarkStart w:id="0" w:name="_GoBack"/>
+      <w:bookmarkEnd w:id="0"/>
+      <w:r>
+        <w:t xml:space="preserve"> comportement particulier), pour un total de 70 places disponible. Le salaire de ses chiennes est fixe (x€).</w:t>
+      </w:r>
+    </w:p>
+    <w:p>
+      <w:pPr>
+        <w:jc w:val="both"/>
+      </w:pPr>
       <w:r>
         <w:t xml:space="preserve">Un joueur peu se déplacer de place en place. On change de tour à chaque </w:t>
       </w:r>
@@ -1358,6 +1518,9 @@
       </w:r>
       <w:r>
         <w:t xml:space="preserve"> (Voir CDC)</w:t>
+      </w:r>
+      <w:r>
+        <w:t>. Il est impossible de se déplacer vers le lieu sur lequel on se trouve</w:t>
       </w:r>
     </w:p>
     <w:sectPr>

</xml_diff>